<commit_message>
moved css and html pages into their own folder and updated paths, also began index page
</commit_message>
<xml_diff>
--- a/documentation/CISC-480-BusinessReq-GroupC.docx
+++ b/documentation/CISC-480-BusinessReq-GroupC.docx
@@ -153,9 +153,27 @@
         </w:rPr>
       </w:pPr>
     </w:p>
-    <w:p/>
+    <w:p>
+      <w:r>
+        <w:rPr/>
+        <w:t>Requirement Lead</w:t>
+      </w:r>
+      <w:r>
+        <w:rPr/>
+        <w:t xml:space="preserve"> sign off:</w:t>
+      </w:r>
+    </w:p>
+    <w:p>
+      <w:pPr>
+        <w:ind w:firstLine="720"/>
+      </w:pPr>
+      <w:r>
+        <w:rPr/>
+        <w:t>Vincent Lam</w:t>
+      </w:r>
+    </w:p>
     <w:sectPr>
-      <w:pgSz w:w="12240" w:h="15840"/>
+      <w:pgSz w:w="12240" w:h="15840" w:orient="portrait"/>
       <w:pgMar w:top="1440" w:right="1440" w:bottom="1440" w:left="1440" w:header="720" w:footer="720" w:gutter="0"/>
       <w:cols w:space="720"/>
       <w:docGrid w:linePitch="360"/>
@@ -179,7 +197,7 @@
         <w:ind w:left="720" w:hanging="360"/>
       </w:pPr>
       <w:rPr>
-        <w:rFonts w:ascii="Symbol" w:hAnsi="Symbol" w:hint="default"/>
+        <w:rFonts w:hint="default" w:ascii="Symbol" w:hAnsi="Symbol"/>
       </w:rPr>
     </w:lvl>
     <w:lvl w:ilvl="1" w:tplc="04090003" w:tentative="1">
@@ -191,7 +209,7 @@
         <w:ind w:left="1440" w:hanging="360"/>
       </w:pPr>
       <w:rPr>
-        <w:rFonts w:ascii="Courier New" w:hAnsi="Courier New" w:cs="Courier New" w:hint="default"/>
+        <w:rFonts w:hint="default" w:ascii="Courier New" w:hAnsi="Courier New" w:cs="Courier New"/>
       </w:rPr>
     </w:lvl>
     <w:lvl w:ilvl="2" w:tplc="04090005" w:tentative="1">
@@ -203,7 +221,7 @@
         <w:ind w:left="2160" w:hanging="360"/>
       </w:pPr>
       <w:rPr>
-        <w:rFonts w:ascii="Wingdings" w:hAnsi="Wingdings" w:hint="default"/>
+        <w:rFonts w:hint="default" w:ascii="Wingdings" w:hAnsi="Wingdings"/>
       </w:rPr>
     </w:lvl>
     <w:lvl w:ilvl="3" w:tplc="04090001" w:tentative="1">
@@ -215,7 +233,7 @@
         <w:ind w:left="2880" w:hanging="360"/>
       </w:pPr>
       <w:rPr>
-        <w:rFonts w:ascii="Symbol" w:hAnsi="Symbol" w:hint="default"/>
+        <w:rFonts w:hint="default" w:ascii="Symbol" w:hAnsi="Symbol"/>
       </w:rPr>
     </w:lvl>
     <w:lvl w:ilvl="4" w:tplc="04090003" w:tentative="1">
@@ -227,7 +245,7 @@
         <w:ind w:left="3600" w:hanging="360"/>
       </w:pPr>
       <w:rPr>
-        <w:rFonts w:ascii="Courier New" w:hAnsi="Courier New" w:cs="Courier New" w:hint="default"/>
+        <w:rFonts w:hint="default" w:ascii="Courier New" w:hAnsi="Courier New" w:cs="Courier New"/>
       </w:rPr>
     </w:lvl>
     <w:lvl w:ilvl="5" w:tplc="04090005" w:tentative="1">
@@ -239,7 +257,7 @@
         <w:ind w:left="4320" w:hanging="360"/>
       </w:pPr>
       <w:rPr>
-        <w:rFonts w:ascii="Wingdings" w:hAnsi="Wingdings" w:hint="default"/>
+        <w:rFonts w:hint="default" w:ascii="Wingdings" w:hAnsi="Wingdings"/>
       </w:rPr>
     </w:lvl>
     <w:lvl w:ilvl="6" w:tplc="04090001" w:tentative="1">
@@ -251,7 +269,7 @@
         <w:ind w:left="5040" w:hanging="360"/>
       </w:pPr>
       <w:rPr>
-        <w:rFonts w:ascii="Symbol" w:hAnsi="Symbol" w:hint="default"/>
+        <w:rFonts w:hint="default" w:ascii="Symbol" w:hAnsi="Symbol"/>
       </w:rPr>
     </w:lvl>
     <w:lvl w:ilvl="7" w:tplc="04090003" w:tentative="1">
@@ -263,7 +281,7 @@
         <w:ind w:left="5760" w:hanging="360"/>
       </w:pPr>
       <w:rPr>
-        <w:rFonts w:ascii="Courier New" w:hAnsi="Courier New" w:cs="Courier New" w:hint="default"/>
+        <w:rFonts w:hint="default" w:ascii="Courier New" w:hAnsi="Courier New" w:cs="Courier New"/>
       </w:rPr>
     </w:lvl>
     <w:lvl w:ilvl="8" w:tplc="04090005" w:tentative="1">
@@ -275,7 +293,7 @@
         <w:ind w:left="6480" w:hanging="360"/>
       </w:pPr>
       <w:rPr>
-        <w:rFonts w:ascii="Wingdings" w:hAnsi="Wingdings" w:hint="default"/>
+        <w:rFonts w:hint="default" w:ascii="Wingdings" w:hAnsi="Wingdings"/>
       </w:rPr>
     </w:lvl>
   </w:abstractNum>
@@ -295,7 +313,7 @@
         <w:ind w:left="720" w:hanging="360"/>
       </w:pPr>
       <w:rPr>
-        <w:rFonts w:ascii="Symbol" w:hAnsi="Symbol" w:hint="default"/>
+        <w:rFonts w:hint="default" w:ascii="Symbol" w:hAnsi="Symbol"/>
         <w:sz w:val="20"/>
       </w:rPr>
     </w:lvl>
@@ -311,7 +329,7 @@
         <w:ind w:left="1440" w:hanging="360"/>
       </w:pPr>
       <w:rPr>
-        <w:rFonts w:ascii="Symbol" w:hAnsi="Symbol" w:hint="default"/>
+        <w:rFonts w:hint="default" w:ascii="Symbol" w:hAnsi="Symbol"/>
         <w:sz w:val="20"/>
       </w:rPr>
     </w:lvl>
@@ -327,7 +345,7 @@
         <w:ind w:left="2160" w:hanging="360"/>
       </w:pPr>
       <w:rPr>
-        <w:rFonts w:ascii="Symbol" w:hAnsi="Symbol" w:hint="default"/>
+        <w:rFonts w:hint="default" w:ascii="Symbol" w:hAnsi="Symbol"/>
         <w:sz w:val="20"/>
       </w:rPr>
     </w:lvl>
@@ -343,7 +361,7 @@
         <w:ind w:left="2880" w:hanging="360"/>
       </w:pPr>
       <w:rPr>
-        <w:rFonts w:ascii="Symbol" w:hAnsi="Symbol" w:hint="default"/>
+        <w:rFonts w:hint="default" w:ascii="Symbol" w:hAnsi="Symbol"/>
         <w:sz w:val="20"/>
       </w:rPr>
     </w:lvl>
@@ -359,7 +377,7 @@
         <w:ind w:left="3600" w:hanging="360"/>
       </w:pPr>
       <w:rPr>
-        <w:rFonts w:ascii="Symbol" w:hAnsi="Symbol" w:hint="default"/>
+        <w:rFonts w:hint="default" w:ascii="Symbol" w:hAnsi="Symbol"/>
         <w:sz w:val="20"/>
       </w:rPr>
     </w:lvl>
@@ -375,7 +393,7 @@
         <w:ind w:left="4320" w:hanging="360"/>
       </w:pPr>
       <w:rPr>
-        <w:rFonts w:ascii="Symbol" w:hAnsi="Symbol" w:hint="default"/>
+        <w:rFonts w:hint="default" w:ascii="Symbol" w:hAnsi="Symbol"/>
         <w:sz w:val="20"/>
       </w:rPr>
     </w:lvl>
@@ -391,7 +409,7 @@
         <w:ind w:left="5040" w:hanging="360"/>
       </w:pPr>
       <w:rPr>
-        <w:rFonts w:ascii="Symbol" w:hAnsi="Symbol" w:hint="default"/>
+        <w:rFonts w:hint="default" w:ascii="Symbol" w:hAnsi="Symbol"/>
         <w:sz w:val="20"/>
       </w:rPr>
     </w:lvl>
@@ -407,7 +425,7 @@
         <w:ind w:left="5760" w:hanging="360"/>
       </w:pPr>
       <w:rPr>
-        <w:rFonts w:ascii="Symbol" w:hAnsi="Symbol" w:hint="default"/>
+        <w:rFonts w:hint="default" w:ascii="Symbol" w:hAnsi="Symbol"/>
         <w:sz w:val="20"/>
       </w:rPr>
     </w:lvl>
@@ -423,7 +441,7 @@
         <w:ind w:left="6480" w:hanging="360"/>
       </w:pPr>
       <w:rPr>
-        <w:rFonts w:ascii="Symbol" w:hAnsi="Symbol" w:hint="default"/>
+        <w:rFonts w:hint="default" w:ascii="Symbol" w:hAnsi="Symbol"/>
         <w:sz w:val="20"/>
       </w:rPr>
     </w:lvl>
@@ -444,7 +462,7 @@
         <w:ind w:left="720" w:hanging="360"/>
       </w:pPr>
       <w:rPr>
-        <w:rFonts w:ascii="Symbol" w:hAnsi="Symbol" w:hint="default"/>
+        <w:rFonts w:hint="default" w:ascii="Symbol" w:hAnsi="Symbol"/>
         <w:sz w:val="20"/>
       </w:rPr>
     </w:lvl>
@@ -460,7 +478,7 @@
         <w:ind w:left="1440" w:hanging="360"/>
       </w:pPr>
       <w:rPr>
-        <w:rFonts w:ascii="Symbol" w:hAnsi="Symbol" w:hint="default"/>
+        <w:rFonts w:hint="default" w:ascii="Symbol" w:hAnsi="Symbol"/>
         <w:sz w:val="20"/>
       </w:rPr>
     </w:lvl>
@@ -476,7 +494,7 @@
         <w:ind w:left="2160" w:hanging="360"/>
       </w:pPr>
       <w:rPr>
-        <w:rFonts w:ascii="Symbol" w:hAnsi="Symbol" w:hint="default"/>
+        <w:rFonts w:hint="default" w:ascii="Symbol" w:hAnsi="Symbol"/>
         <w:sz w:val="20"/>
       </w:rPr>
     </w:lvl>
@@ -492,7 +510,7 @@
         <w:ind w:left="2880" w:hanging="360"/>
       </w:pPr>
       <w:rPr>
-        <w:rFonts w:ascii="Symbol" w:hAnsi="Symbol" w:hint="default"/>
+        <w:rFonts w:hint="default" w:ascii="Symbol" w:hAnsi="Symbol"/>
         <w:sz w:val="20"/>
       </w:rPr>
     </w:lvl>
@@ -508,7 +526,7 @@
         <w:ind w:left="3600" w:hanging="360"/>
       </w:pPr>
       <w:rPr>
-        <w:rFonts w:ascii="Symbol" w:hAnsi="Symbol" w:hint="default"/>
+        <w:rFonts w:hint="default" w:ascii="Symbol" w:hAnsi="Symbol"/>
         <w:sz w:val="20"/>
       </w:rPr>
     </w:lvl>
@@ -524,7 +542,7 @@
         <w:ind w:left="4320" w:hanging="360"/>
       </w:pPr>
       <w:rPr>
-        <w:rFonts w:ascii="Symbol" w:hAnsi="Symbol" w:hint="default"/>
+        <w:rFonts w:hint="default" w:ascii="Symbol" w:hAnsi="Symbol"/>
         <w:sz w:val="20"/>
       </w:rPr>
     </w:lvl>
@@ -540,7 +558,7 @@
         <w:ind w:left="5040" w:hanging="360"/>
       </w:pPr>
       <w:rPr>
-        <w:rFonts w:ascii="Symbol" w:hAnsi="Symbol" w:hint="default"/>
+        <w:rFonts w:hint="default" w:ascii="Symbol" w:hAnsi="Symbol"/>
         <w:sz w:val="20"/>
       </w:rPr>
     </w:lvl>
@@ -556,7 +574,7 @@
         <w:ind w:left="5760" w:hanging="360"/>
       </w:pPr>
       <w:rPr>
-        <w:rFonts w:ascii="Symbol" w:hAnsi="Symbol" w:hint="default"/>
+        <w:rFonts w:hint="default" w:ascii="Symbol" w:hAnsi="Symbol"/>
         <w:sz w:val="20"/>
       </w:rPr>
     </w:lvl>
@@ -572,7 +590,7 @@
         <w:ind w:left="6480" w:hanging="360"/>
       </w:pPr>
       <w:rPr>
-        <w:rFonts w:ascii="Symbol" w:hAnsi="Symbol" w:hint="default"/>
+        <w:rFonts w:hint="default" w:ascii="Symbol" w:hAnsi="Symbol"/>
         <w:sz w:val="20"/>
       </w:rPr>
     </w:lvl>
@@ -593,7 +611,7 @@
         <w:ind w:left="720" w:hanging="360"/>
       </w:pPr>
       <w:rPr>
-        <w:rFonts w:ascii="Symbol" w:hAnsi="Symbol" w:hint="default"/>
+        <w:rFonts w:hint="default" w:ascii="Symbol" w:hAnsi="Symbol"/>
         <w:sz w:val="20"/>
       </w:rPr>
     </w:lvl>
@@ -609,7 +627,7 @@
         <w:ind w:left="1440" w:hanging="360"/>
       </w:pPr>
       <w:rPr>
-        <w:rFonts w:ascii="Symbol" w:hAnsi="Symbol" w:hint="default"/>
+        <w:rFonts w:hint="default" w:ascii="Symbol" w:hAnsi="Symbol"/>
         <w:sz w:val="20"/>
       </w:rPr>
     </w:lvl>
@@ -625,7 +643,7 @@
         <w:ind w:left="2160" w:hanging="360"/>
       </w:pPr>
       <w:rPr>
-        <w:rFonts w:ascii="Symbol" w:hAnsi="Symbol" w:hint="default"/>
+        <w:rFonts w:hint="default" w:ascii="Symbol" w:hAnsi="Symbol"/>
         <w:sz w:val="20"/>
       </w:rPr>
     </w:lvl>
@@ -641,7 +659,7 @@
         <w:ind w:left="2880" w:hanging="360"/>
       </w:pPr>
       <w:rPr>
-        <w:rFonts w:ascii="Symbol" w:hAnsi="Symbol" w:hint="default"/>
+        <w:rFonts w:hint="default" w:ascii="Symbol" w:hAnsi="Symbol"/>
         <w:sz w:val="20"/>
       </w:rPr>
     </w:lvl>
@@ -657,7 +675,7 @@
         <w:ind w:left="3600" w:hanging="360"/>
       </w:pPr>
       <w:rPr>
-        <w:rFonts w:ascii="Symbol" w:hAnsi="Symbol" w:hint="default"/>
+        <w:rFonts w:hint="default" w:ascii="Symbol" w:hAnsi="Symbol"/>
         <w:sz w:val="20"/>
       </w:rPr>
     </w:lvl>
@@ -673,7 +691,7 @@
         <w:ind w:left="4320" w:hanging="360"/>
       </w:pPr>
       <w:rPr>
-        <w:rFonts w:ascii="Symbol" w:hAnsi="Symbol" w:hint="default"/>
+        <w:rFonts w:hint="default" w:ascii="Symbol" w:hAnsi="Symbol"/>
         <w:sz w:val="20"/>
       </w:rPr>
     </w:lvl>
@@ -689,7 +707,7 @@
         <w:ind w:left="5040" w:hanging="360"/>
       </w:pPr>
       <w:rPr>
-        <w:rFonts w:ascii="Symbol" w:hAnsi="Symbol" w:hint="default"/>
+        <w:rFonts w:hint="default" w:ascii="Symbol" w:hAnsi="Symbol"/>
         <w:sz w:val="20"/>
       </w:rPr>
     </w:lvl>
@@ -705,7 +723,7 @@
         <w:ind w:left="5760" w:hanging="360"/>
       </w:pPr>
       <w:rPr>
-        <w:rFonts w:ascii="Symbol" w:hAnsi="Symbol" w:hint="default"/>
+        <w:rFonts w:hint="default" w:ascii="Symbol" w:hAnsi="Symbol"/>
         <w:sz w:val="20"/>
       </w:rPr>
     </w:lvl>
@@ -721,7 +739,7 @@
         <w:ind w:left="6480" w:hanging="360"/>
       </w:pPr>
       <w:rPr>
-        <w:rFonts w:ascii="Symbol" w:hAnsi="Symbol" w:hint="default"/>
+        <w:rFonts w:hint="default" w:ascii="Symbol" w:hAnsi="Symbol"/>
         <w:sz w:val="20"/>
       </w:rPr>
     </w:lvl>
@@ -746,7 +764,7 @@
   <w:docDefaults>
     <w:rPrDefault>
       <w:rPr>
-        <w:rFonts w:asciiTheme="minorHAnsi" w:eastAsiaTheme="minorHAnsi" w:hAnsiTheme="minorHAnsi" w:cstheme="minorBidi"/>
+        <w:rFonts w:asciiTheme="minorHAnsi" w:hAnsiTheme="minorHAnsi" w:eastAsiaTheme="minorHAnsi" w:cstheme="minorBidi"/>
         <w:kern w:val="2"/>
         <w:sz w:val="24"/>
         <w:szCs w:val="24"/>
@@ -763,14 +781,14 @@
   <w:latentStyles w:defLockedState="0" w:defUIPriority="99" w:defSemiHidden="0" w:defUnhideWhenUsed="0" w:defQFormat="0" w:count="376">
     <w:lsdException w:name="Normal" w:uiPriority="0" w:qFormat="1"/>
     <w:lsdException w:name="heading 1" w:uiPriority="9" w:qFormat="1"/>
-    <w:lsdException w:name="heading 2" w:semiHidden="1" w:uiPriority="9" w:unhideWhenUsed="1" w:qFormat="1"/>
-    <w:lsdException w:name="heading 3" w:semiHidden="1" w:uiPriority="9" w:unhideWhenUsed="1" w:qFormat="1"/>
-    <w:lsdException w:name="heading 4" w:semiHidden="1" w:uiPriority="9" w:unhideWhenUsed="1" w:qFormat="1"/>
-    <w:lsdException w:name="heading 5" w:semiHidden="1" w:uiPriority="9" w:unhideWhenUsed="1" w:qFormat="1"/>
-    <w:lsdException w:name="heading 6" w:semiHidden="1" w:uiPriority="9" w:unhideWhenUsed="1" w:qFormat="1"/>
-    <w:lsdException w:name="heading 7" w:semiHidden="1" w:uiPriority="9" w:unhideWhenUsed="1" w:qFormat="1"/>
-    <w:lsdException w:name="heading 8" w:semiHidden="1" w:uiPriority="9" w:unhideWhenUsed="1" w:qFormat="1"/>
-    <w:lsdException w:name="heading 9" w:semiHidden="1" w:uiPriority="9" w:unhideWhenUsed="1" w:qFormat="1"/>
+    <w:lsdException w:name="heading 2" w:uiPriority="9" w:semiHidden="1" w:unhideWhenUsed="1" w:qFormat="1"/>
+    <w:lsdException w:name="heading 3" w:uiPriority="9" w:semiHidden="1" w:unhideWhenUsed="1" w:qFormat="1"/>
+    <w:lsdException w:name="heading 4" w:uiPriority="9" w:semiHidden="1" w:unhideWhenUsed="1" w:qFormat="1"/>
+    <w:lsdException w:name="heading 5" w:uiPriority="9" w:semiHidden="1" w:unhideWhenUsed="1" w:qFormat="1"/>
+    <w:lsdException w:name="heading 6" w:uiPriority="9" w:semiHidden="1" w:unhideWhenUsed="1" w:qFormat="1"/>
+    <w:lsdException w:name="heading 7" w:uiPriority="9" w:semiHidden="1" w:unhideWhenUsed="1" w:qFormat="1"/>
+    <w:lsdException w:name="heading 8" w:uiPriority="9" w:semiHidden="1" w:unhideWhenUsed="1" w:qFormat="1"/>
+    <w:lsdException w:name="heading 9" w:uiPriority="9" w:semiHidden="1" w:unhideWhenUsed="1" w:qFormat="1"/>
     <w:lsdException w:name="index 1" w:semiHidden="1" w:unhideWhenUsed="1"/>
     <w:lsdException w:name="index 2" w:semiHidden="1" w:unhideWhenUsed="1"/>
     <w:lsdException w:name="index 3" w:semiHidden="1" w:unhideWhenUsed="1"/>
@@ -780,22 +798,22 @@
     <w:lsdException w:name="index 7" w:semiHidden="1" w:unhideWhenUsed="1"/>
     <w:lsdException w:name="index 8" w:semiHidden="1" w:unhideWhenUsed="1"/>
     <w:lsdException w:name="index 9" w:semiHidden="1" w:unhideWhenUsed="1"/>
-    <w:lsdException w:name="toc 1" w:semiHidden="1" w:uiPriority="39" w:unhideWhenUsed="1"/>
-    <w:lsdException w:name="toc 2" w:semiHidden="1" w:uiPriority="39" w:unhideWhenUsed="1"/>
-    <w:lsdException w:name="toc 3" w:semiHidden="1" w:uiPriority="39" w:unhideWhenUsed="1"/>
-    <w:lsdException w:name="toc 4" w:semiHidden="1" w:uiPriority="39" w:unhideWhenUsed="1"/>
-    <w:lsdException w:name="toc 5" w:semiHidden="1" w:uiPriority="39" w:unhideWhenUsed="1"/>
-    <w:lsdException w:name="toc 6" w:semiHidden="1" w:uiPriority="39" w:unhideWhenUsed="1"/>
-    <w:lsdException w:name="toc 7" w:semiHidden="1" w:uiPriority="39" w:unhideWhenUsed="1"/>
-    <w:lsdException w:name="toc 8" w:semiHidden="1" w:uiPriority="39" w:unhideWhenUsed="1"/>
-    <w:lsdException w:name="toc 9" w:semiHidden="1" w:uiPriority="39" w:unhideWhenUsed="1"/>
+    <w:lsdException w:name="toc 1" w:uiPriority="39" w:semiHidden="1" w:unhideWhenUsed="1"/>
+    <w:lsdException w:name="toc 2" w:uiPriority="39" w:semiHidden="1" w:unhideWhenUsed="1"/>
+    <w:lsdException w:name="toc 3" w:uiPriority="39" w:semiHidden="1" w:unhideWhenUsed="1"/>
+    <w:lsdException w:name="toc 4" w:uiPriority="39" w:semiHidden="1" w:unhideWhenUsed="1"/>
+    <w:lsdException w:name="toc 5" w:uiPriority="39" w:semiHidden="1" w:unhideWhenUsed="1"/>
+    <w:lsdException w:name="toc 6" w:uiPriority="39" w:semiHidden="1" w:unhideWhenUsed="1"/>
+    <w:lsdException w:name="toc 7" w:uiPriority="39" w:semiHidden="1" w:unhideWhenUsed="1"/>
+    <w:lsdException w:name="toc 8" w:uiPriority="39" w:semiHidden="1" w:unhideWhenUsed="1"/>
+    <w:lsdException w:name="toc 9" w:uiPriority="39" w:semiHidden="1" w:unhideWhenUsed="1"/>
     <w:lsdException w:name="Normal Indent" w:semiHidden="1" w:unhideWhenUsed="1"/>
     <w:lsdException w:name="footnote text" w:semiHidden="1" w:unhideWhenUsed="1"/>
     <w:lsdException w:name="annotation text" w:semiHidden="1" w:unhideWhenUsed="1"/>
     <w:lsdException w:name="header" w:semiHidden="1" w:unhideWhenUsed="1"/>
     <w:lsdException w:name="footer" w:semiHidden="1" w:unhideWhenUsed="1"/>
     <w:lsdException w:name="index heading" w:semiHidden="1" w:unhideWhenUsed="1"/>
-    <w:lsdException w:name="caption" w:semiHidden="1" w:uiPriority="35" w:unhideWhenUsed="1" w:qFormat="1"/>
+    <w:lsdException w:name="caption" w:uiPriority="35" w:semiHidden="1" w:unhideWhenUsed="1" w:qFormat="1"/>
     <w:lsdException w:name="table of figures" w:semiHidden="1" w:unhideWhenUsed="1"/>
     <w:lsdException w:name="envelope address" w:semiHidden="1" w:unhideWhenUsed="1"/>
     <w:lsdException w:name="envelope return" w:semiHidden="1" w:unhideWhenUsed="1"/>
@@ -826,7 +844,7 @@
     <w:lsdException w:name="Title" w:uiPriority="10" w:qFormat="1"/>
     <w:lsdException w:name="Closing" w:semiHidden="1" w:unhideWhenUsed="1"/>
     <w:lsdException w:name="Signature" w:semiHidden="1" w:unhideWhenUsed="1"/>
-    <w:lsdException w:name="Default Paragraph Font" w:semiHidden="1" w:uiPriority="1" w:unhideWhenUsed="1"/>
+    <w:lsdException w:name="Default Paragraph Font" w:uiPriority="1" w:semiHidden="1" w:unhideWhenUsed="1"/>
     <w:lsdException w:name="Body Text" w:semiHidden="1" w:unhideWhenUsed="1"/>
     <w:lsdException w:name="Body Text Indent" w:semiHidden="1" w:unhideWhenUsed="1"/>
     <w:lsdException w:name="List Continue" w:semiHidden="1" w:unhideWhenUsed="1"/>
@@ -1026,8 +1044,8 @@
     <w:lsdException w:name="Subtle Reference" w:uiPriority="31" w:qFormat="1"/>
     <w:lsdException w:name="Intense Reference" w:uiPriority="32" w:qFormat="1"/>
     <w:lsdException w:name="Book Title" w:uiPriority="33" w:qFormat="1"/>
-    <w:lsdException w:name="Bibliography" w:semiHidden="1" w:uiPriority="37" w:unhideWhenUsed="1"/>
-    <w:lsdException w:name="TOC Heading" w:semiHidden="1" w:uiPriority="39" w:unhideWhenUsed="1" w:qFormat="1"/>
+    <w:lsdException w:name="Bibliography" w:uiPriority="37" w:semiHidden="1" w:unhideWhenUsed="1"/>
+    <w:lsdException w:name="TOC Heading" w:uiPriority="39" w:semiHidden="1" w:unhideWhenUsed="1" w:qFormat="1"/>
     <w:lsdException w:name="Plain Table 1" w:uiPriority="41"/>
     <w:lsdException w:name="Plain Table 2" w:uiPriority="42"/>
     <w:lsdException w:name="Plain Table 3" w:uiPriority="43"/>
@@ -1138,7 +1156,7 @@
     <w:lsdException w:name="Unresolved Mention" w:semiHidden="1" w:unhideWhenUsed="1"/>
     <w:lsdException w:name="Smart Link" w:semiHidden="1" w:unhideWhenUsed="1"/>
   </w:latentStyles>
-  <w:style w:type="paragraph" w:default="1" w:styleId="Normal">
+  <w:style w:type="paragraph" w:styleId="Normal" w:default="1">
     <w:name w:val="Normal"/>
     <w:qFormat/>
   </w:style>
@@ -1157,7 +1175,7 @@
       <w:outlineLvl w:val="0"/>
     </w:pPr>
     <w:rPr>
-      <w:rFonts w:asciiTheme="majorHAnsi" w:eastAsiaTheme="majorEastAsia" w:hAnsiTheme="majorHAnsi" w:cstheme="majorBidi"/>
+      <w:rFonts w:asciiTheme="majorHAnsi" w:hAnsiTheme="majorHAnsi" w:eastAsiaTheme="majorEastAsia" w:cstheme="majorBidi"/>
       <w:color w:val="0F4761" w:themeColor="accent1" w:themeShade="BF"/>
       <w:sz w:val="40"/>
       <w:szCs w:val="40"/>
@@ -1180,7 +1198,7 @@
       <w:outlineLvl w:val="1"/>
     </w:pPr>
     <w:rPr>
-      <w:rFonts w:asciiTheme="majorHAnsi" w:eastAsiaTheme="majorEastAsia" w:hAnsiTheme="majorHAnsi" w:cstheme="majorBidi"/>
+      <w:rFonts w:asciiTheme="majorHAnsi" w:hAnsiTheme="majorHAnsi" w:eastAsiaTheme="majorEastAsia" w:cstheme="majorBidi"/>
       <w:color w:val="0F4761" w:themeColor="accent1" w:themeShade="BF"/>
       <w:sz w:val="32"/>
       <w:szCs w:val="32"/>
@@ -1339,13 +1357,13 @@
       <w:color w:val="272727" w:themeColor="text1" w:themeTint="D8"/>
     </w:rPr>
   </w:style>
-  <w:style w:type="character" w:default="1" w:styleId="DefaultParagraphFont">
+  <w:style w:type="character" w:styleId="DefaultParagraphFont" w:default="1">
     <w:name w:val="Default Paragraph Font"/>
     <w:uiPriority w:val="1"/>
     <w:semiHidden/>
     <w:unhideWhenUsed/>
   </w:style>
-  <w:style w:type="table" w:default="1" w:styleId="TableNormal">
+  <w:style w:type="table" w:styleId="TableNormal" w:default="1">
     <w:name w:val="Normal Table"/>
     <w:uiPriority w:val="99"/>
     <w:semiHidden/>
@@ -1360,26 +1378,26 @@
       </w:tblCellMar>
     </w:tblPr>
   </w:style>
-  <w:style w:type="numbering" w:default="1" w:styleId="NoList">
+  <w:style w:type="numbering" w:styleId="NoList" w:default="1">
     <w:name w:val="No List"/>
     <w:uiPriority w:val="99"/>
     <w:semiHidden/>
     <w:unhideWhenUsed/>
   </w:style>
-  <w:style w:type="character" w:customStyle="1" w:styleId="Heading1Char">
+  <w:style w:type="character" w:styleId="Heading1Char" w:customStyle="1">
     <w:name w:val="Heading 1 Char"/>
     <w:basedOn w:val="DefaultParagraphFont"/>
     <w:link w:val="Heading1"/>
     <w:uiPriority w:val="9"/>
     <w:rsid w:val="000E4890"/>
     <w:rPr>
-      <w:rFonts w:asciiTheme="majorHAnsi" w:eastAsiaTheme="majorEastAsia" w:hAnsiTheme="majorHAnsi" w:cstheme="majorBidi"/>
+      <w:rFonts w:asciiTheme="majorHAnsi" w:hAnsiTheme="majorHAnsi" w:eastAsiaTheme="majorEastAsia" w:cstheme="majorBidi"/>
       <w:color w:val="0F4761" w:themeColor="accent1" w:themeShade="BF"/>
       <w:sz w:val="40"/>
       <w:szCs w:val="40"/>
     </w:rPr>
   </w:style>
-  <w:style w:type="character" w:customStyle="1" w:styleId="Heading2Char">
+  <w:style w:type="character" w:styleId="Heading2Char" w:customStyle="1">
     <w:name w:val="Heading 2 Char"/>
     <w:basedOn w:val="DefaultParagraphFont"/>
     <w:link w:val="Heading2"/>
@@ -1387,13 +1405,13 @@
     <w:semiHidden/>
     <w:rsid w:val="000E4890"/>
     <w:rPr>
-      <w:rFonts w:asciiTheme="majorHAnsi" w:eastAsiaTheme="majorEastAsia" w:hAnsiTheme="majorHAnsi" w:cstheme="majorBidi"/>
+      <w:rFonts w:asciiTheme="majorHAnsi" w:hAnsiTheme="majorHAnsi" w:eastAsiaTheme="majorEastAsia" w:cstheme="majorBidi"/>
       <w:color w:val="0F4761" w:themeColor="accent1" w:themeShade="BF"/>
       <w:sz w:val="32"/>
       <w:szCs w:val="32"/>
     </w:rPr>
   </w:style>
-  <w:style w:type="character" w:customStyle="1" w:styleId="Heading3Char">
+  <w:style w:type="character" w:styleId="Heading3Char" w:customStyle="1">
     <w:name w:val="Heading 3 Char"/>
     <w:basedOn w:val="DefaultParagraphFont"/>
     <w:link w:val="Heading3"/>
@@ -1407,7 +1425,7 @@
       <w:szCs w:val="28"/>
     </w:rPr>
   </w:style>
-  <w:style w:type="character" w:customStyle="1" w:styleId="Heading4Char">
+  <w:style w:type="character" w:styleId="Heading4Char" w:customStyle="1">
     <w:name w:val="Heading 4 Char"/>
     <w:basedOn w:val="DefaultParagraphFont"/>
     <w:link w:val="Heading4"/>
@@ -1421,7 +1439,7 @@
       <w:color w:val="0F4761" w:themeColor="accent1" w:themeShade="BF"/>
     </w:rPr>
   </w:style>
-  <w:style w:type="character" w:customStyle="1" w:styleId="Heading5Char">
+  <w:style w:type="character" w:styleId="Heading5Char" w:customStyle="1">
     <w:name w:val="Heading 5 Char"/>
     <w:basedOn w:val="DefaultParagraphFont"/>
     <w:link w:val="Heading5"/>
@@ -1433,7 +1451,7 @@
       <w:color w:val="0F4761" w:themeColor="accent1" w:themeShade="BF"/>
     </w:rPr>
   </w:style>
-  <w:style w:type="character" w:customStyle="1" w:styleId="Heading6Char">
+  <w:style w:type="character" w:styleId="Heading6Char" w:customStyle="1">
     <w:name w:val="Heading 6 Char"/>
     <w:basedOn w:val="DefaultParagraphFont"/>
     <w:link w:val="Heading6"/>
@@ -1447,7 +1465,7 @@
       <w:color w:val="595959" w:themeColor="text1" w:themeTint="A6"/>
     </w:rPr>
   </w:style>
-  <w:style w:type="character" w:customStyle="1" w:styleId="Heading7Char">
+  <w:style w:type="character" w:styleId="Heading7Char" w:customStyle="1">
     <w:name w:val="Heading 7 Char"/>
     <w:basedOn w:val="DefaultParagraphFont"/>
     <w:link w:val="Heading7"/>
@@ -1459,7 +1477,7 @@
       <w:color w:val="595959" w:themeColor="text1" w:themeTint="A6"/>
     </w:rPr>
   </w:style>
-  <w:style w:type="character" w:customStyle="1" w:styleId="Heading8Char">
+  <w:style w:type="character" w:styleId="Heading8Char" w:customStyle="1">
     <w:name w:val="Heading 8 Char"/>
     <w:basedOn w:val="DefaultParagraphFont"/>
     <w:link w:val="Heading8"/>
@@ -1473,7 +1491,7 @@
       <w:color w:val="272727" w:themeColor="text1" w:themeTint="D8"/>
     </w:rPr>
   </w:style>
-  <w:style w:type="character" w:customStyle="1" w:styleId="Heading9Char">
+  <w:style w:type="character" w:styleId="Heading9Char" w:customStyle="1">
     <w:name w:val="Heading 9 Char"/>
     <w:basedOn w:val="DefaultParagraphFont"/>
     <w:link w:val="Heading9"/>
@@ -1498,21 +1516,21 @@
       <w:contextualSpacing/>
     </w:pPr>
     <w:rPr>
-      <w:rFonts w:asciiTheme="majorHAnsi" w:eastAsiaTheme="majorEastAsia" w:hAnsiTheme="majorHAnsi" w:cstheme="majorBidi"/>
+      <w:rFonts w:asciiTheme="majorHAnsi" w:hAnsiTheme="majorHAnsi" w:eastAsiaTheme="majorEastAsia" w:cstheme="majorBidi"/>
       <w:spacing w:val="-10"/>
       <w:kern w:val="28"/>
       <w:sz w:val="56"/>
       <w:szCs w:val="56"/>
     </w:rPr>
   </w:style>
-  <w:style w:type="character" w:customStyle="1" w:styleId="TitleChar">
+  <w:style w:type="character" w:styleId="TitleChar" w:customStyle="1">
     <w:name w:val="Title Char"/>
     <w:basedOn w:val="DefaultParagraphFont"/>
     <w:link w:val="Title"/>
     <w:uiPriority w:val="10"/>
     <w:rsid w:val="000E4890"/>
     <w:rPr>
-      <w:rFonts w:asciiTheme="majorHAnsi" w:eastAsiaTheme="majorEastAsia" w:hAnsiTheme="majorHAnsi" w:cstheme="majorBidi"/>
+      <w:rFonts w:asciiTheme="majorHAnsi" w:hAnsiTheme="majorHAnsi" w:eastAsiaTheme="majorEastAsia" w:cstheme="majorBidi"/>
       <w:spacing w:val="-10"/>
       <w:kern w:val="28"/>
       <w:sz w:val="56"/>
@@ -1541,7 +1559,7 @@
       <w:szCs w:val="28"/>
     </w:rPr>
   </w:style>
-  <w:style w:type="character" w:customStyle="1" w:styleId="SubtitleChar">
+  <w:style w:type="character" w:styleId="SubtitleChar" w:customStyle="1">
     <w:name w:val="Subtitle Char"/>
     <w:basedOn w:val="DefaultParagraphFont"/>
     <w:link w:val="Subtitle"/>
@@ -1573,7 +1591,7 @@
       <w:color w:val="404040" w:themeColor="text1" w:themeTint="BF"/>
     </w:rPr>
   </w:style>
-  <w:style w:type="character" w:customStyle="1" w:styleId="QuoteChar">
+  <w:style w:type="character" w:styleId="QuoteChar" w:customStyle="1">
     <w:name w:val="Quote Char"/>
     <w:basedOn w:val="DefaultParagraphFont"/>
     <w:link w:val="Quote"/>
@@ -1618,8 +1636,8 @@
     <w:rsid w:val="000E4890"/>
     <w:pPr>
       <w:pBdr>
-        <w:top w:val="single" w:sz="4" w:space="10" w:color="0F4761" w:themeColor="accent1" w:themeShade="BF"/>
-        <w:bottom w:val="single" w:sz="4" w:space="10" w:color="0F4761" w:themeColor="accent1" w:themeShade="BF"/>
+        <w:top w:val="single" w:color="0F4761" w:themeColor="accent1" w:themeShade="BF" w:sz="4" w:space="10"/>
+        <w:bottom w:val="single" w:color="0F4761" w:themeColor="accent1" w:themeShade="BF" w:sz="4" w:space="10"/>
       </w:pBdr>
       <w:spacing w:before="360" w:after="360"/>
       <w:ind w:left="864" w:right="864"/>
@@ -1631,7 +1649,7 @@
       <w:color w:val="0F4761" w:themeColor="accent1" w:themeShade="BF"/>
     </w:rPr>
   </w:style>
-  <w:style w:type="character" w:customStyle="1" w:styleId="IntenseQuoteChar">
+  <w:style w:type="character" w:styleId="IntenseQuoteChar" w:customStyle="1">
     <w:name w:val="Intense Quote Char"/>
     <w:basedOn w:val="DefaultParagraphFont"/>
     <w:link w:val="IntenseQuote"/>
@@ -1657,7 +1675,7 @@
       <w:spacing w:val="5"/>
     </w:rPr>
   </w:style>
-  <w:style w:type="paragraph" w:customStyle="1" w:styleId="paragraph">
+  <w:style w:type="paragraph" w:styleId="paragraph" w:customStyle="1">
     <w:name w:val="paragraph"/>
     <w:basedOn w:val="Normal"/>
     <w:rsid w:val="00421D3A"/>
@@ -1665,17 +1683,17 @@
       <w:spacing w:before="100" w:beforeAutospacing="1" w:after="100" w:afterAutospacing="1" w:line="240" w:lineRule="auto"/>
     </w:pPr>
     <w:rPr>
-      <w:rFonts w:ascii="Times New Roman" w:eastAsia="Times New Roman" w:hAnsi="Times New Roman" w:cs="Times New Roman"/>
+      <w:rFonts w:ascii="Times New Roman" w:hAnsi="Times New Roman" w:eastAsia="Times New Roman" w:cs="Times New Roman"/>
       <w:kern w:val="0"/>
       <w14:ligatures w14:val="none"/>
     </w:rPr>
   </w:style>
-  <w:style w:type="character" w:customStyle="1" w:styleId="normaltextrun">
+  <w:style w:type="character" w:styleId="normaltextrun" w:customStyle="1">
     <w:name w:val="normaltextrun"/>
     <w:basedOn w:val="DefaultParagraphFont"/>
     <w:rsid w:val="00421D3A"/>
   </w:style>
-  <w:style w:type="character" w:customStyle="1" w:styleId="eop">
+  <w:style w:type="character" w:styleId="eop" w:customStyle="1">
     <w:name w:val="eop"/>
     <w:basedOn w:val="DefaultParagraphFont"/>
     <w:rsid w:val="00421D3A"/>
@@ -1684,7 +1702,7 @@
 </file>
 
 <file path=word/theme/theme1.xml><?xml version="1.0" encoding="utf-8"?>
-<a:theme xmlns:a="http://schemas.openxmlformats.org/drawingml/2006/main" name="Office Theme">
+<a:theme xmlns:a="http://schemas.openxmlformats.org/drawingml/2006/main" xmlns:thm15="http://schemas.microsoft.com/office/thememl/2012/main" name="Office Theme">
   <a:themeElements>
     <a:clrScheme name="Office">
       <a:dk1>

</xml_diff>